<commit_message>
FR updated, this aint over
</commit_message>
<xml_diff>
--- a/eclipse-workspace/petClubs/docs/DOCUMENTACION.docx
+++ b/eclipse-workspace/petClubs/docs/DOCUMENTACION.docx
@@ -3652,31 +3652,7 @@
                 <w:sz w:val="24"/>
                 <w:szCs w:val="24"/>
               </w:rPr>
-              <w:t>el ID</w:t>
-            </w:r>
-            <w:r>
-              <w:rPr>
-                <w:color w:val="000000"/>
-                <w:sz w:val="24"/>
-                <w:szCs w:val="24"/>
-              </w:rPr>
-              <w:t xml:space="preserve"> o</w:t>
-            </w:r>
-            <w:r>
-              <w:rPr>
-                <w:color w:val="000000"/>
-                <w:sz w:val="24"/>
-                <w:szCs w:val="24"/>
-              </w:rPr>
-              <w:t xml:space="preserve"> nombre</w:t>
-            </w:r>
-            <w:r>
-              <w:rPr>
-                <w:color w:val="000000"/>
-                <w:sz w:val="24"/>
-                <w:szCs w:val="24"/>
-              </w:rPr>
-              <w:t xml:space="preserve"> del club para que el programa lo busque y lo elimine consigo a los clientes y mascotas que tenga ligados.</w:t>
+              <w:t>el ID o nombre del club para que el programa lo busque y lo elimine consigo a los clientes y mascotas que tenga ligados.</w:t>
             </w:r>
           </w:p>
         </w:tc>
@@ -3889,6 +3865,14 @@
                 <w:szCs w:val="24"/>
               </w:rPr>
             </w:pPr>
+            <w:r>
+              <w:rPr>
+                <w:color w:val="000000"/>
+                <w:sz w:val="24"/>
+                <w:szCs w:val="24"/>
+              </w:rPr>
+              <w:t>Club eliminado.</w:t>
+            </w:r>
           </w:p>
         </w:tc>
       </w:tr>
@@ -4149,39 +4133,7 @@
                 <w:sz w:val="24"/>
                 <w:szCs w:val="24"/>
               </w:rPr>
-              <w:t>el ID o nombre de</w:t>
-            </w:r>
-            <w:r>
-              <w:rPr>
-                <w:color w:val="000000"/>
-                <w:sz w:val="24"/>
-                <w:szCs w:val="24"/>
-              </w:rPr>
-              <w:t xml:space="preserve"> un cliente </w:t>
-            </w:r>
-            <w:r>
-              <w:rPr>
-                <w:color w:val="000000"/>
-                <w:sz w:val="24"/>
-                <w:szCs w:val="24"/>
-              </w:rPr>
-              <w:t xml:space="preserve">para que el programa lo busque y lo elimine consigo a </w:t>
-            </w:r>
-            <w:r>
-              <w:rPr>
-                <w:color w:val="000000"/>
-                <w:sz w:val="24"/>
-                <w:szCs w:val="24"/>
-              </w:rPr>
-              <w:t>las</w:t>
-            </w:r>
-            <w:r>
-              <w:rPr>
-                <w:color w:val="000000"/>
-                <w:sz w:val="24"/>
-                <w:szCs w:val="24"/>
-              </w:rPr>
-              <w:t xml:space="preserve"> mascotas que tenga ligados.</w:t>
+              <w:t>el ID o nombre de un cliente para que el programa lo busque y lo elimine consigo a las mascotas que tenga ligados.</w:t>
             </w:r>
           </w:p>
         </w:tc>
@@ -4278,15 +4230,7 @@
                 <w:sz w:val="24"/>
                 <w:szCs w:val="24"/>
               </w:rPr>
-              <w:t xml:space="preserve">ID del </w:t>
-            </w:r>
-            <w:r>
-              <w:rPr>
-                <w:color w:val="000000"/>
-                <w:sz w:val="24"/>
-                <w:szCs w:val="24"/>
-              </w:rPr>
-              <w:t>cliente</w:t>
+              <w:t>ID del cliente</w:t>
             </w:r>
           </w:p>
           <w:p>
@@ -4402,10 +4346,34 @@
                 <w:szCs w:val="24"/>
               </w:rPr>
             </w:pPr>
+            <w:r>
+              <w:rPr>
+                <w:color w:val="000000"/>
+                <w:sz w:val="24"/>
+                <w:szCs w:val="24"/>
+              </w:rPr>
+              <w:t>Cliente</w:t>
+            </w:r>
+            <w:r>
+              <w:rPr>
+                <w:color w:val="000000"/>
+                <w:sz w:val="24"/>
+                <w:szCs w:val="24"/>
+              </w:rPr>
+              <w:t xml:space="preserve"> eliminado.</w:t>
+            </w:r>
           </w:p>
         </w:tc>
       </w:tr>
     </w:tbl>
+    <w:p>
+      <w:pPr>
+        <w:jc w:val="both"/>
+        <w:rPr>
+          <w:b/>
+        </w:rPr>
+      </w:pPr>
+    </w:p>
     <w:p>
       <w:pPr>
         <w:jc w:val="both"/>
@@ -4473,6 +4441,7 @@
                 <w:sz w:val="24"/>
                 <w:szCs w:val="24"/>
               </w:rPr>
+              <w:lastRenderedPageBreak/>
               <w:t>Nombre</w:t>
             </w:r>
           </w:p>
@@ -4610,7 +4579,6 @@
                 <w:sz w:val="24"/>
                 <w:szCs w:val="24"/>
               </w:rPr>
-              <w:lastRenderedPageBreak/>
               <w:t>Resumen</w:t>
             </w:r>
           </w:p>
@@ -4663,23 +4631,7 @@
                 <w:sz w:val="24"/>
                 <w:szCs w:val="24"/>
               </w:rPr>
-              <w:t>el ID o nombre de un</w:t>
-            </w:r>
-            <w:r>
-              <w:rPr>
-                <w:color w:val="000000"/>
-                <w:sz w:val="24"/>
-                <w:szCs w:val="24"/>
-              </w:rPr>
-              <w:t xml:space="preserve">a mascota </w:t>
-            </w:r>
-            <w:r>
-              <w:rPr>
-                <w:color w:val="000000"/>
-                <w:sz w:val="24"/>
-                <w:szCs w:val="24"/>
-              </w:rPr>
-              <w:t xml:space="preserve">para que el programa lo busque y lo elimine </w:t>
+              <w:t xml:space="preserve">el ID o nombre de una mascota para que el programa lo busque y lo elimine </w:t>
             </w:r>
           </w:p>
         </w:tc>
@@ -4776,15 +4728,7 @@
                 <w:sz w:val="24"/>
                 <w:szCs w:val="24"/>
               </w:rPr>
-              <w:t>ID de</w:t>
-            </w:r>
-            <w:r>
-              <w:rPr>
-                <w:color w:val="000000"/>
-                <w:sz w:val="24"/>
-                <w:szCs w:val="24"/>
-              </w:rPr>
-              <w:t xml:space="preserve"> la mascota</w:t>
+              <w:t>ID de la mascota</w:t>
             </w:r>
           </w:p>
           <w:p>
@@ -4900,6 +4844,22 @@
                 <w:szCs w:val="24"/>
               </w:rPr>
             </w:pPr>
+            <w:r>
+              <w:rPr>
+                <w:color w:val="000000"/>
+                <w:sz w:val="24"/>
+                <w:szCs w:val="24"/>
+              </w:rPr>
+              <w:t>Mascota</w:t>
+            </w:r>
+            <w:r>
+              <w:rPr>
+                <w:color w:val="000000"/>
+                <w:sz w:val="24"/>
+                <w:szCs w:val="24"/>
+              </w:rPr>
+              <w:t xml:space="preserve"> eliminado.</w:t>
+            </w:r>
           </w:p>
         </w:tc>
       </w:tr>
@@ -5054,7 +5014,7 @@
                 <w:sz w:val="24"/>
                 <w:szCs w:val="24"/>
               </w:rPr>
-              <w:t>Leer archivos planos</w:t>
+              <w:t xml:space="preserve">Leer archivos </w:t>
             </w:r>
           </w:p>
         </w:tc>
@@ -5135,7 +5095,23 @@
                 <w:sz w:val="24"/>
                 <w:szCs w:val="24"/>
               </w:rPr>
-              <w:t>El programa debe poder leer archivos de texto plano para que su contenido pueda ser utilizado dentro del problema</w:t>
+              <w:t>El programa debe poder leer archivos de texto plano</w:t>
+            </w:r>
+            <w:r>
+              <w:rPr>
+                <w:color w:val="000000"/>
+                <w:sz w:val="24"/>
+                <w:szCs w:val="24"/>
+              </w:rPr>
+              <w:t xml:space="preserve"> y serializados</w:t>
+            </w:r>
+            <w:r>
+              <w:rPr>
+                <w:color w:val="000000"/>
+                <w:sz w:val="24"/>
+                <w:szCs w:val="24"/>
+              </w:rPr>
+              <w:t xml:space="preserve"> para que su contenido pueda ser utilizado dentro del problema</w:t>
             </w:r>
           </w:p>
         </w:tc>
@@ -5227,6 +5203,31 @@
               <w:t>-Archivos de texto plano</w:t>
             </w:r>
           </w:p>
+          <w:p>
+            <w:pPr>
+              <w:pBdr>
+                <w:top w:val="nil"/>
+                <w:left w:val="nil"/>
+                <w:bottom w:val="nil"/>
+                <w:right w:val="nil"/>
+                <w:between w:val="nil"/>
+              </w:pBdr>
+              <w:spacing w:after="100"/>
+              <w:rPr>
+                <w:rFonts w:eastAsia="Calibri"/>
+                <w:sz w:val="24"/>
+                <w:szCs w:val="24"/>
+              </w:rPr>
+            </w:pPr>
+            <w:r>
+              <w:rPr>
+                <w:rFonts w:eastAsia="Calibri"/>
+                <w:sz w:val="24"/>
+                <w:szCs w:val="24"/>
+              </w:rPr>
+              <w:t>-Archivos serializados</w:t>
+            </w:r>
+          </w:p>
         </w:tc>
       </w:tr>
       <w:tr>
@@ -5307,6 +5308,14 @@
                 <w:szCs w:val="24"/>
               </w:rPr>
             </w:pPr>
+            <w:r>
+              <w:rPr>
+                <w:color w:val="000000"/>
+                <w:sz w:val="24"/>
+                <w:szCs w:val="24"/>
+              </w:rPr>
+              <w:t>Contenido de archivos cargado en el sistema</w:t>
+            </w:r>
           </w:p>
         </w:tc>
       </w:tr>
@@ -5542,15 +5551,7 @@
                 <w:sz w:val="24"/>
                 <w:szCs w:val="24"/>
               </w:rPr>
-              <w:t xml:space="preserve">El programa debe poder </w:t>
-            </w:r>
-            <w:r>
-              <w:rPr>
-                <w:color w:val="000000"/>
-                <w:sz w:val="24"/>
-                <w:szCs w:val="24"/>
-              </w:rPr>
-              <w:t>guardar cambios del modelo del problema para que estos datos puedan ser utilizados de nuevo en el futuro</w:t>
+              <w:t>El programa debe poder guardar cambios del modelo del problema para que estos datos puedan ser utilizados de nuevo en el futuro</w:t>
             </w:r>
           </w:p>
         </w:tc>
@@ -5642,6 +5643,31 @@
               <w:t>-Archivos de texto plano</w:t>
             </w:r>
           </w:p>
+          <w:p>
+            <w:pPr>
+              <w:pBdr>
+                <w:top w:val="nil"/>
+                <w:left w:val="nil"/>
+                <w:bottom w:val="nil"/>
+                <w:right w:val="nil"/>
+                <w:between w:val="nil"/>
+              </w:pBdr>
+              <w:spacing w:after="100"/>
+              <w:rPr>
+                <w:rFonts w:eastAsia="Calibri"/>
+                <w:sz w:val="24"/>
+                <w:szCs w:val="24"/>
+              </w:rPr>
+            </w:pPr>
+            <w:r>
+              <w:rPr>
+                <w:rFonts w:eastAsia="Calibri"/>
+                <w:sz w:val="24"/>
+                <w:szCs w:val="24"/>
+              </w:rPr>
+              <w:t>-Archivos serializados</w:t>
+            </w:r>
+          </w:p>
         </w:tc>
       </w:tr>
       <w:tr>
@@ -5722,6 +5748,14 @@
                 <w:szCs w:val="24"/>
               </w:rPr>
             </w:pPr>
+            <w:r>
+              <w:rPr>
+                <w:color w:val="000000"/>
+                <w:sz w:val="24"/>
+                <w:szCs w:val="24"/>
+              </w:rPr>
+              <w:t>Estado final del sistema es guardado en archivos</w:t>
+            </w:r>
           </w:p>
         </w:tc>
       </w:tr>
@@ -5971,15 +6005,7 @@
                 <w:sz w:val="24"/>
                 <w:szCs w:val="24"/>
               </w:rPr>
-              <w:t xml:space="preserve">El programa debe poder </w:t>
-            </w:r>
-            <w:r>
-              <w:rPr>
-                <w:color w:val="000000"/>
-                <w:sz w:val="24"/>
-                <w:szCs w:val="24"/>
-              </w:rPr>
-              <w:t>buscar un club según las entradas dadas por el usuario y bajo que críterio quiere hacer la búsqueda</w:t>
+              <w:t>El programa debe poder buscar un club según las entradas dadas por el usuario y bajo que críterio quiere hacer la búsqueda</w:t>
             </w:r>
           </w:p>
         </w:tc>
@@ -6217,6 +6243,14 @@
                 <w:szCs w:val="24"/>
               </w:rPr>
             </w:pPr>
+            <w:r>
+              <w:rPr>
+                <w:color w:val="000000"/>
+                <w:sz w:val="24"/>
+                <w:szCs w:val="24"/>
+              </w:rPr>
+              <w:t>Club encontrado</w:t>
+            </w:r>
           </w:p>
         </w:tc>
       </w:tr>
@@ -6353,16 +6387,7 @@
                 <w:sz w:val="24"/>
                 <w:szCs w:val="24"/>
               </w:rPr>
-              <w:t>1</w:t>
-            </w:r>
-            <w:r>
-              <w:rPr>
-                <w:b/>
-                <w:color w:val="000000"/>
-                <w:sz w:val="24"/>
-                <w:szCs w:val="24"/>
-              </w:rPr>
-              <w:t>0</w:t>
+              <w:t>10</w:t>
             </w:r>
             <w:r>
               <w:rPr>
@@ -6380,16 +6405,7 @@
                 <w:sz w:val="24"/>
                 <w:szCs w:val="24"/>
               </w:rPr>
-              <w:t>Buscar un</w:t>
-            </w:r>
-            <w:r>
-              <w:rPr>
-                <w:b/>
-                <w:color w:val="000000"/>
-                <w:sz w:val="24"/>
-                <w:szCs w:val="24"/>
-              </w:rPr>
-              <w:t xml:space="preserve"> cliente</w:t>
+              <w:t>Buscar un cliente</w:t>
             </w:r>
           </w:p>
         </w:tc>
@@ -6470,23 +6486,7 @@
                 <w:sz w:val="24"/>
                 <w:szCs w:val="24"/>
               </w:rPr>
-              <w:t xml:space="preserve">El programa debe poder buscar un </w:t>
-            </w:r>
-            <w:r>
-              <w:rPr>
-                <w:color w:val="000000"/>
-                <w:sz w:val="24"/>
-                <w:szCs w:val="24"/>
-              </w:rPr>
-              <w:t>cliente de un club</w:t>
-            </w:r>
-            <w:r>
-              <w:rPr>
-                <w:color w:val="000000"/>
-                <w:sz w:val="24"/>
-                <w:szCs w:val="24"/>
-              </w:rPr>
-              <w:t xml:space="preserve"> según las entradas dadas por el usuario y bajo que críterio quiere hacer la búsqueda</w:t>
+              <w:t>El programa debe poder buscar un cliente de un club según las entradas dadas por el usuario y bajo que críterio quiere hacer la búsqueda</w:t>
             </w:r>
           </w:p>
         </w:tc>
@@ -6583,15 +6583,7 @@
                 <w:sz w:val="24"/>
                 <w:szCs w:val="24"/>
               </w:rPr>
-              <w:t xml:space="preserve">ID del club </w:t>
-            </w:r>
-            <w:r>
-              <w:rPr>
-                <w:color w:val="000000"/>
-                <w:sz w:val="24"/>
-                <w:szCs w:val="24"/>
-              </w:rPr>
-              <w:t>del cliente</w:t>
+              <w:t>ID del club del cliente</w:t>
             </w:r>
           </w:p>
           <w:p>
@@ -6649,6 +6641,7 @@
                 <w:sz w:val="24"/>
                 <w:szCs w:val="24"/>
               </w:rPr>
+              <w:lastRenderedPageBreak/>
               <w:t>-</w:t>
             </w:r>
             <w:r>
@@ -6732,7 +6725,6 @@
                 <w:sz w:val="24"/>
                 <w:szCs w:val="24"/>
               </w:rPr>
-              <w:lastRenderedPageBreak/>
               <w:t>-Tipo de mascota favorita del cliente</w:t>
             </w:r>
           </w:p>
@@ -6834,6 +6826,30 @@
                 <w:szCs w:val="24"/>
               </w:rPr>
             </w:pPr>
+            <w:r>
+              <w:rPr>
+                <w:color w:val="000000"/>
+                <w:sz w:val="24"/>
+                <w:szCs w:val="24"/>
+              </w:rPr>
+              <w:t>Cl</w:t>
+            </w:r>
+            <w:r>
+              <w:rPr>
+                <w:color w:val="000000"/>
+                <w:sz w:val="24"/>
+                <w:szCs w:val="24"/>
+              </w:rPr>
+              <w:t>iente</w:t>
+            </w:r>
+            <w:r>
+              <w:rPr>
+                <w:color w:val="000000"/>
+                <w:sz w:val="24"/>
+                <w:szCs w:val="24"/>
+              </w:rPr>
+              <w:t xml:space="preserve"> encontrado</w:t>
+            </w:r>
           </w:p>
         </w:tc>
       </w:tr>
@@ -6970,16 +6986,7 @@
                 <w:sz w:val="24"/>
                 <w:szCs w:val="24"/>
               </w:rPr>
-              <w:t>1</w:t>
-            </w:r>
-            <w:r>
-              <w:rPr>
-                <w:b/>
-                <w:color w:val="000000"/>
-                <w:sz w:val="24"/>
-                <w:szCs w:val="24"/>
-              </w:rPr>
-              <w:t>1</w:t>
+              <w:t>11</w:t>
             </w:r>
             <w:r>
               <w:rPr>
@@ -6997,16 +7004,7 @@
                 <w:sz w:val="24"/>
                 <w:szCs w:val="24"/>
               </w:rPr>
-              <w:t>Buscar un</w:t>
-            </w:r>
-            <w:r>
-              <w:rPr>
-                <w:b/>
-                <w:color w:val="000000"/>
-                <w:sz w:val="24"/>
-                <w:szCs w:val="24"/>
-              </w:rPr>
-              <w:t>a mascota</w:t>
+              <w:t>Buscar una mascota</w:t>
             </w:r>
           </w:p>
         </w:tc>
@@ -7087,23 +7085,7 @@
                 <w:sz w:val="24"/>
                 <w:szCs w:val="24"/>
               </w:rPr>
-              <w:t>El programa debe poder buscar un</w:t>
-            </w:r>
-            <w:r>
-              <w:rPr>
-                <w:color w:val="000000"/>
-                <w:sz w:val="24"/>
-                <w:szCs w:val="24"/>
-              </w:rPr>
-              <w:t xml:space="preserve">a mascota de un </w:t>
-            </w:r>
-            <w:r>
-              <w:rPr>
-                <w:color w:val="000000"/>
-                <w:sz w:val="24"/>
-                <w:szCs w:val="24"/>
-              </w:rPr>
-              <w:t>cliente de un club según las entradas dadas por el usuario y bajo que críterio quiere hacer la búsqueda</w:t>
+              <w:t>El programa debe poder buscar una mascota de un cliente de un club según las entradas dadas por el usuario y bajo que críterio quiere hacer la búsqueda</w:t>
             </w:r>
           </w:p>
         </w:tc>
@@ -7200,15 +7182,7 @@
                 <w:sz w:val="24"/>
                 <w:szCs w:val="24"/>
               </w:rPr>
-              <w:t xml:space="preserve">ID del club del </w:t>
-            </w:r>
-            <w:r>
-              <w:rPr>
-                <w:color w:val="000000"/>
-                <w:sz w:val="24"/>
-                <w:szCs w:val="24"/>
-              </w:rPr>
-              <w:t>cliente</w:t>
+              <w:t>ID del club del cliente</w:t>
             </w:r>
           </w:p>
           <w:p>
@@ -7241,15 +7215,7 @@
                 <w:sz w:val="24"/>
                 <w:szCs w:val="24"/>
               </w:rPr>
-              <w:t xml:space="preserve">ID del </w:t>
-            </w:r>
-            <w:r>
-              <w:rPr>
-                <w:color w:val="000000"/>
-                <w:sz w:val="24"/>
-                <w:szCs w:val="24"/>
-              </w:rPr>
-              <w:t>cliente</w:t>
+              <w:t>ID del cliente</w:t>
             </w:r>
           </w:p>
           <w:p>
@@ -7481,6 +7447,30 @@
                 <w:szCs w:val="24"/>
               </w:rPr>
             </w:pPr>
+            <w:r>
+              <w:rPr>
+                <w:color w:val="000000"/>
+                <w:sz w:val="24"/>
+                <w:szCs w:val="24"/>
+              </w:rPr>
+              <w:t>Mascota</w:t>
+            </w:r>
+            <w:r>
+              <w:rPr>
+                <w:color w:val="000000"/>
+                <w:sz w:val="24"/>
+                <w:szCs w:val="24"/>
+              </w:rPr>
+              <w:t xml:space="preserve"> encontrad</w:t>
+            </w:r>
+            <w:r>
+              <w:rPr>
+                <w:color w:val="000000"/>
+                <w:sz w:val="24"/>
+                <w:szCs w:val="24"/>
+              </w:rPr>
+              <w:t>a</w:t>
+            </w:r>
           </w:p>
         </w:tc>
       </w:tr>
@@ -7896,6 +7886,14 @@
                 <w:szCs w:val="24"/>
               </w:rPr>
             </w:pPr>
+            <w:r>
+              <w:rPr>
+                <w:color w:val="000000"/>
+                <w:sz w:val="24"/>
+                <w:szCs w:val="24"/>
+              </w:rPr>
+              <w:t>Clubes ordenados bajo algún críterio</w:t>
+            </w:r>
           </w:p>
         </w:tc>
       </w:tr>
@@ -8032,16 +8030,7 @@
                 <w:sz w:val="24"/>
                 <w:szCs w:val="24"/>
               </w:rPr>
-              <w:t>1</w:t>
-            </w:r>
-            <w:r>
-              <w:rPr>
-                <w:b/>
-                <w:color w:val="000000"/>
-                <w:sz w:val="24"/>
-                <w:szCs w:val="24"/>
-              </w:rPr>
-              <w:t>3</w:t>
+              <w:t>13</w:t>
             </w:r>
             <w:r>
               <w:rPr>
@@ -8149,15 +8138,15 @@
                 <w:sz w:val="24"/>
                 <w:szCs w:val="24"/>
               </w:rPr>
-              <w:t xml:space="preserve">El programa debe poder ordenar </w:t>
-            </w:r>
-            <w:r>
-              <w:rPr>
-                <w:color w:val="000000"/>
-                <w:sz w:val="24"/>
-                <w:szCs w:val="24"/>
-              </w:rPr>
-              <w:t>los clientes</w:t>
+              <w:t>El programa debe poder ordenar los clientes</w:t>
+            </w:r>
+            <w:r>
+              <w:rPr>
+                <w:color w:val="000000"/>
+                <w:sz w:val="24"/>
+                <w:szCs w:val="24"/>
+              </w:rPr>
+              <w:t xml:space="preserve"> de un club</w:t>
             </w:r>
             <w:r>
               <w:rPr>
@@ -8337,10 +8326,548 @@
                 <w:szCs w:val="24"/>
               </w:rPr>
             </w:pPr>
+            <w:r>
+              <w:rPr>
+                <w:color w:val="000000"/>
+                <w:sz w:val="24"/>
+                <w:szCs w:val="24"/>
+              </w:rPr>
+              <w:t>Cl</w:t>
+            </w:r>
+            <w:r>
+              <w:rPr>
+                <w:color w:val="000000"/>
+                <w:sz w:val="24"/>
+                <w:szCs w:val="24"/>
+              </w:rPr>
+              <w:t>ientes de un club</w:t>
+            </w:r>
+            <w:r>
+              <w:rPr>
+                <w:color w:val="000000"/>
+                <w:sz w:val="24"/>
+                <w:szCs w:val="24"/>
+              </w:rPr>
+              <w:t xml:space="preserve"> ordenados bajo algún críterio</w:t>
+            </w:r>
           </w:p>
         </w:tc>
       </w:tr>
     </w:tbl>
+    <w:p>
+      <w:pPr>
+        <w:jc w:val="both"/>
+        <w:rPr>
+          <w:b/>
+        </w:rPr>
+      </w:pPr>
+    </w:p>
+    <w:tbl>
+      <w:tblPr>
+        <w:tblW w:w="9847" w:type="dxa"/>
+        <w:jc w:val="center"/>
+        <w:tblBorders>
+          <w:top w:val="single" w:sz="4" w:space="0" w:color="000000"/>
+          <w:left w:val="single" w:sz="4" w:space="0" w:color="000000"/>
+          <w:bottom w:val="single" w:sz="4" w:space="0" w:color="000000"/>
+          <w:right w:val="single" w:sz="4" w:space="0" w:color="000000"/>
+          <w:insideH w:val="single" w:sz="4" w:space="0" w:color="000000"/>
+          <w:insideV w:val="single" w:sz="4" w:space="0" w:color="000000"/>
+        </w:tblBorders>
+        <w:tblLayout w:type="fixed"/>
+        <w:tblLook w:val="0000" w:firstRow="0" w:lastRow="0" w:firstColumn="0" w:lastColumn="0" w:noHBand="0" w:noVBand="0"/>
+      </w:tblPr>
+      <w:tblGrid>
+        <w:gridCol w:w="1762"/>
+        <w:gridCol w:w="8085"/>
+      </w:tblGrid>
+      <w:tr>
+        <w:trPr>
+          <w:jc w:val="center"/>
+        </w:trPr>
+        <w:tc>
+          <w:tcPr>
+            <w:tcW w:w="1762" w:type="dxa"/>
+            <w:tcBorders>
+              <w:top w:val="single" w:sz="4" w:space="0" w:color="000000"/>
+              <w:left w:val="single" w:sz="4" w:space="0" w:color="000000"/>
+              <w:bottom w:val="single" w:sz="4" w:space="0" w:color="000000"/>
+              <w:right w:val="single" w:sz="4" w:space="0" w:color="000000"/>
+            </w:tcBorders>
+            <w:shd w:val="clear" w:color="auto" w:fill="F3F3F3"/>
+            <w:vAlign w:val="center"/>
+          </w:tcPr>
+          <w:p>
+            <w:pPr>
+              <w:pBdr>
+                <w:top w:val="nil"/>
+                <w:left w:val="nil"/>
+                <w:bottom w:val="nil"/>
+                <w:right w:val="nil"/>
+                <w:between w:val="nil"/>
+              </w:pBdr>
+              <w:spacing w:after="100"/>
+              <w:rPr>
+                <w:b/>
+                <w:color w:val="000000"/>
+                <w:sz w:val="24"/>
+                <w:szCs w:val="24"/>
+              </w:rPr>
+            </w:pPr>
+            <w:r>
+              <w:rPr>
+                <w:b/>
+                <w:color w:val="000000"/>
+                <w:sz w:val="24"/>
+                <w:szCs w:val="24"/>
+              </w:rPr>
+              <w:t>Nombre</w:t>
+            </w:r>
+          </w:p>
+        </w:tc>
+        <w:tc>
+          <w:tcPr>
+            <w:tcW w:w="8085" w:type="dxa"/>
+            <w:tcBorders>
+              <w:top w:val="single" w:sz="4" w:space="0" w:color="000000"/>
+              <w:left w:val="single" w:sz="4" w:space="0" w:color="000000"/>
+              <w:bottom w:val="single" w:sz="4" w:space="0" w:color="000000"/>
+              <w:right w:val="single" w:sz="4" w:space="0" w:color="000000"/>
+            </w:tcBorders>
+          </w:tcPr>
+          <w:p>
+            <w:pPr>
+              <w:pBdr>
+                <w:top w:val="nil"/>
+                <w:left w:val="nil"/>
+                <w:bottom w:val="nil"/>
+                <w:right w:val="nil"/>
+                <w:between w:val="nil"/>
+              </w:pBdr>
+              <w:spacing w:after="100"/>
+              <w:rPr>
+                <w:b/>
+                <w:color w:val="000000"/>
+                <w:sz w:val="24"/>
+                <w:szCs w:val="24"/>
+              </w:rPr>
+            </w:pPr>
+            <w:r>
+              <w:rPr>
+                <w:b/>
+                <w:color w:val="000000"/>
+                <w:sz w:val="24"/>
+                <w:szCs w:val="24"/>
+              </w:rPr>
+              <w:t>R</w:t>
+            </w:r>
+            <w:r>
+              <w:rPr>
+                <w:b/>
+                <w:color w:val="000000"/>
+                <w:sz w:val="24"/>
+                <w:szCs w:val="24"/>
+              </w:rPr>
+              <w:t>.F</w:t>
+            </w:r>
+            <w:r>
+              <w:rPr>
+                <w:b/>
+                <w:color w:val="000000"/>
+                <w:sz w:val="24"/>
+                <w:szCs w:val="24"/>
+              </w:rPr>
+              <w:t xml:space="preserve">. </w:t>
+            </w:r>
+            <w:r>
+              <w:rPr>
+                <w:b/>
+                <w:color w:val="000000"/>
+                <w:sz w:val="24"/>
+                <w:szCs w:val="24"/>
+              </w:rPr>
+              <w:t>1</w:t>
+            </w:r>
+            <w:r>
+              <w:rPr>
+                <w:b/>
+                <w:color w:val="000000"/>
+                <w:sz w:val="24"/>
+                <w:szCs w:val="24"/>
+              </w:rPr>
+              <w:t>4</w:t>
+            </w:r>
+            <w:r>
+              <w:rPr>
+                <w:b/>
+                <w:color w:val="000000"/>
+                <w:sz w:val="24"/>
+                <w:szCs w:val="24"/>
+              </w:rPr>
+              <w:t xml:space="preserve">. </w:t>
+            </w:r>
+            <w:r>
+              <w:rPr>
+                <w:b/>
+                <w:color w:val="000000"/>
+                <w:sz w:val="24"/>
+                <w:szCs w:val="24"/>
+              </w:rPr>
+              <w:t xml:space="preserve">Ordenar </w:t>
+            </w:r>
+            <w:r>
+              <w:rPr>
+                <w:b/>
+                <w:color w:val="000000"/>
+                <w:sz w:val="24"/>
+                <w:szCs w:val="24"/>
+              </w:rPr>
+              <w:t>mascotas</w:t>
+            </w:r>
+          </w:p>
+        </w:tc>
+      </w:tr>
+      <w:tr>
+        <w:trPr>
+          <w:jc w:val="center"/>
+        </w:trPr>
+        <w:tc>
+          <w:tcPr>
+            <w:tcW w:w="1762" w:type="dxa"/>
+            <w:tcBorders>
+              <w:top w:val="single" w:sz="4" w:space="0" w:color="000000"/>
+              <w:left w:val="single" w:sz="4" w:space="0" w:color="000000"/>
+              <w:bottom w:val="single" w:sz="4" w:space="0" w:color="000000"/>
+              <w:right w:val="single" w:sz="4" w:space="0" w:color="000000"/>
+            </w:tcBorders>
+            <w:shd w:val="clear" w:color="auto" w:fill="F3F3F3"/>
+            <w:vAlign w:val="center"/>
+          </w:tcPr>
+          <w:p>
+            <w:pPr>
+              <w:pBdr>
+                <w:top w:val="nil"/>
+                <w:left w:val="nil"/>
+                <w:bottom w:val="nil"/>
+                <w:right w:val="nil"/>
+                <w:between w:val="nil"/>
+              </w:pBdr>
+              <w:spacing w:after="100"/>
+              <w:rPr>
+                <w:b/>
+                <w:color w:val="000000"/>
+                <w:sz w:val="24"/>
+                <w:szCs w:val="24"/>
+              </w:rPr>
+            </w:pPr>
+            <w:r>
+              <w:rPr>
+                <w:b/>
+                <w:color w:val="000000"/>
+                <w:sz w:val="24"/>
+                <w:szCs w:val="24"/>
+              </w:rPr>
+              <w:t>Resumen</w:t>
+            </w:r>
+          </w:p>
+        </w:tc>
+        <w:tc>
+          <w:tcPr>
+            <w:tcW w:w="8085" w:type="dxa"/>
+            <w:tcBorders>
+              <w:top w:val="single" w:sz="4" w:space="0" w:color="000000"/>
+              <w:left w:val="single" w:sz="4" w:space="0" w:color="000000"/>
+              <w:bottom w:val="single" w:sz="4" w:space="0" w:color="000000"/>
+              <w:right w:val="single" w:sz="4" w:space="0" w:color="000000"/>
+            </w:tcBorders>
+          </w:tcPr>
+          <w:p>
+            <w:pPr>
+              <w:pBdr>
+                <w:top w:val="nil"/>
+                <w:left w:val="nil"/>
+                <w:bottom w:val="nil"/>
+                <w:right w:val="nil"/>
+                <w:between w:val="nil"/>
+              </w:pBdr>
+              <w:spacing w:after="100"/>
+              <w:rPr>
+                <w:color w:val="000000"/>
+                <w:sz w:val="24"/>
+                <w:szCs w:val="24"/>
+              </w:rPr>
+            </w:pPr>
+            <w:r>
+              <w:rPr>
+                <w:color w:val="000000"/>
+                <w:sz w:val="24"/>
+                <w:szCs w:val="24"/>
+              </w:rPr>
+              <w:t>El programa debe poder ordenar l</w:t>
+            </w:r>
+            <w:r>
+              <w:rPr>
+                <w:color w:val="000000"/>
+                <w:sz w:val="24"/>
+                <w:szCs w:val="24"/>
+              </w:rPr>
+              <w:t>as</w:t>
+            </w:r>
+            <w:r>
+              <w:rPr>
+                <w:color w:val="000000"/>
+                <w:sz w:val="24"/>
+                <w:szCs w:val="24"/>
+              </w:rPr>
+              <w:t xml:space="preserve"> </w:t>
+            </w:r>
+            <w:r>
+              <w:rPr>
+                <w:color w:val="000000"/>
+                <w:sz w:val="24"/>
+                <w:szCs w:val="24"/>
+              </w:rPr>
+              <w:t>mascotas de una persona</w:t>
+            </w:r>
+            <w:r>
+              <w:rPr>
+                <w:color w:val="000000"/>
+                <w:sz w:val="24"/>
+                <w:szCs w:val="24"/>
+              </w:rPr>
+              <w:t xml:space="preserve"> bajo cualquiera de los críterios posibles</w:t>
+            </w:r>
+          </w:p>
+        </w:tc>
+      </w:tr>
+      <w:tr>
+        <w:trPr>
+          <w:trHeight w:val="300"/>
+          <w:jc w:val="center"/>
+        </w:trPr>
+        <w:tc>
+          <w:tcPr>
+            <w:tcW w:w="9847" w:type="dxa"/>
+            <w:gridSpan w:val="2"/>
+            <w:tcBorders>
+              <w:top w:val="single" w:sz="4" w:space="0" w:color="000000"/>
+              <w:left w:val="single" w:sz="4" w:space="0" w:color="000000"/>
+              <w:bottom w:val="single" w:sz="4" w:space="0" w:color="000000"/>
+              <w:right w:val="single" w:sz="4" w:space="0" w:color="000000"/>
+            </w:tcBorders>
+            <w:shd w:val="clear" w:color="auto" w:fill="737373"/>
+            <w:vAlign w:val="center"/>
+          </w:tcPr>
+          <w:p>
+            <w:pPr>
+              <w:pBdr>
+                <w:top w:val="nil"/>
+                <w:left w:val="nil"/>
+                <w:bottom w:val="nil"/>
+                <w:right w:val="nil"/>
+                <w:between w:val="nil"/>
+              </w:pBdr>
+              <w:spacing w:after="100"/>
+              <w:rPr>
+                <w:b/>
+                <w:color w:val="FFFFFF"/>
+                <w:sz w:val="24"/>
+                <w:szCs w:val="24"/>
+              </w:rPr>
+            </w:pPr>
+            <w:r>
+              <w:rPr>
+                <w:b/>
+                <w:color w:val="FFFFFF"/>
+                <w:sz w:val="24"/>
+                <w:szCs w:val="24"/>
+              </w:rPr>
+              <w:t>Entradas</w:t>
+            </w:r>
+          </w:p>
+        </w:tc>
+      </w:tr>
+      <w:tr>
+        <w:trPr>
+          <w:jc w:val="center"/>
+        </w:trPr>
+        <w:tc>
+          <w:tcPr>
+            <w:tcW w:w="9847" w:type="dxa"/>
+            <w:gridSpan w:val="2"/>
+            <w:tcBorders>
+              <w:top w:val="single" w:sz="4" w:space="0" w:color="000000"/>
+              <w:left w:val="single" w:sz="4" w:space="0" w:color="000000"/>
+              <w:bottom w:val="single" w:sz="4" w:space="0" w:color="000000"/>
+              <w:right w:val="single" w:sz="4" w:space="0" w:color="000000"/>
+            </w:tcBorders>
+          </w:tcPr>
+          <w:p>
+            <w:pPr>
+              <w:pBdr>
+                <w:top w:val="nil"/>
+                <w:left w:val="nil"/>
+                <w:bottom w:val="nil"/>
+                <w:right w:val="nil"/>
+                <w:between w:val="nil"/>
+              </w:pBdr>
+              <w:spacing w:after="100"/>
+              <w:rPr>
+                <w:rFonts w:eastAsia="Calibri"/>
+                <w:sz w:val="24"/>
+                <w:szCs w:val="24"/>
+              </w:rPr>
+            </w:pPr>
+            <w:r>
+              <w:rPr>
+                <w:rFonts w:eastAsia="Calibri"/>
+                <w:sz w:val="24"/>
+                <w:szCs w:val="24"/>
+              </w:rPr>
+              <w:lastRenderedPageBreak/>
+              <w:t>-Selección del críterio de ordenamiento</w:t>
+            </w:r>
+          </w:p>
+        </w:tc>
+      </w:tr>
+      <w:tr>
+        <w:trPr>
+          <w:trHeight w:val="300"/>
+          <w:jc w:val="center"/>
+        </w:trPr>
+        <w:tc>
+          <w:tcPr>
+            <w:tcW w:w="9847" w:type="dxa"/>
+            <w:gridSpan w:val="2"/>
+            <w:tcBorders>
+              <w:top w:val="single" w:sz="4" w:space="0" w:color="000000"/>
+              <w:left w:val="single" w:sz="4" w:space="0" w:color="000000"/>
+              <w:bottom w:val="single" w:sz="4" w:space="0" w:color="000000"/>
+              <w:right w:val="single" w:sz="4" w:space="0" w:color="000000"/>
+            </w:tcBorders>
+            <w:shd w:val="clear" w:color="auto" w:fill="737373"/>
+            <w:vAlign w:val="center"/>
+          </w:tcPr>
+          <w:p>
+            <w:pPr>
+              <w:pBdr>
+                <w:top w:val="nil"/>
+                <w:left w:val="nil"/>
+                <w:bottom w:val="nil"/>
+                <w:right w:val="nil"/>
+                <w:between w:val="nil"/>
+              </w:pBdr>
+              <w:spacing w:after="100"/>
+              <w:rPr>
+                <w:b/>
+                <w:color w:val="FFFFFF"/>
+                <w:sz w:val="24"/>
+                <w:szCs w:val="24"/>
+              </w:rPr>
+            </w:pPr>
+            <w:r>
+              <w:rPr>
+                <w:b/>
+                <w:color w:val="FFFFFF"/>
+                <w:sz w:val="24"/>
+                <w:szCs w:val="24"/>
+              </w:rPr>
+              <w:t>Resultados</w:t>
+            </w:r>
+          </w:p>
+        </w:tc>
+      </w:tr>
+      <w:tr>
+        <w:trPr>
+          <w:jc w:val="center"/>
+        </w:trPr>
+        <w:tc>
+          <w:tcPr>
+            <w:tcW w:w="9847" w:type="dxa"/>
+            <w:gridSpan w:val="2"/>
+            <w:tcBorders>
+              <w:top w:val="single" w:sz="4" w:space="0" w:color="000000"/>
+              <w:left w:val="single" w:sz="4" w:space="0" w:color="000000"/>
+              <w:bottom w:val="single" w:sz="4" w:space="0" w:color="000000"/>
+              <w:right w:val="single" w:sz="4" w:space="0" w:color="000000"/>
+            </w:tcBorders>
+          </w:tcPr>
+          <w:p>
+            <w:pPr>
+              <w:pBdr>
+                <w:top w:val="nil"/>
+                <w:left w:val="nil"/>
+                <w:bottom w:val="nil"/>
+                <w:right w:val="nil"/>
+                <w:between w:val="nil"/>
+              </w:pBdr>
+              <w:spacing w:after="100"/>
+              <w:rPr>
+                <w:color w:val="000000"/>
+                <w:sz w:val="24"/>
+                <w:szCs w:val="24"/>
+              </w:rPr>
+            </w:pPr>
+            <w:r>
+              <w:rPr>
+                <w:color w:val="000000"/>
+                <w:sz w:val="24"/>
+                <w:szCs w:val="24"/>
+              </w:rPr>
+              <w:t>Mascotas</w:t>
+            </w:r>
+            <w:r>
+              <w:rPr>
+                <w:color w:val="000000"/>
+                <w:sz w:val="24"/>
+                <w:szCs w:val="24"/>
+              </w:rPr>
+              <w:t xml:space="preserve"> de un </w:t>
+            </w:r>
+            <w:r>
+              <w:rPr>
+                <w:color w:val="000000"/>
+                <w:sz w:val="24"/>
+                <w:szCs w:val="24"/>
+              </w:rPr>
+              <w:t>c</w:t>
+            </w:r>
+            <w:r>
+              <w:rPr>
+                <w:color w:val="000000"/>
+                <w:sz w:val="24"/>
+                <w:szCs w:val="24"/>
+              </w:rPr>
+              <w:t>liente</w:t>
+            </w:r>
+            <w:r>
+              <w:rPr>
+                <w:color w:val="000000"/>
+                <w:sz w:val="24"/>
+                <w:szCs w:val="24"/>
+              </w:rPr>
+              <w:t xml:space="preserve"> </w:t>
+            </w:r>
+            <w:r>
+              <w:rPr>
+                <w:color w:val="000000"/>
+                <w:sz w:val="24"/>
+                <w:szCs w:val="24"/>
+              </w:rPr>
+              <w:t>ordenados bajo algún críterio</w:t>
+            </w:r>
+          </w:p>
+        </w:tc>
+      </w:tr>
+    </w:tbl>
+    <w:p>
+      <w:pPr>
+        <w:jc w:val="both"/>
+        <w:rPr>
+          <w:b/>
+        </w:rPr>
+      </w:pPr>
+    </w:p>
     <w:p>
       <w:pPr>
         <w:jc w:val="both"/>
@@ -8495,50 +9022,38 @@
                 <w:b/>
                 <w:lang w:val="es-CO"/>
               </w:rPr>
-              <w:t>R.N.F.</w:t>
+              <w:t>R.N.F.2  Ma</w:t>
             </w:r>
             <w:r>
               <w:rPr>
                 <w:b/>
                 <w:lang w:val="es-CO"/>
               </w:rPr>
-              <w:t xml:space="preserve">2 </w:t>
+              <w:t>s</w:t>
             </w:r>
             <w:r>
               <w:rPr>
                 <w:b/>
                 <w:lang w:val="es-CO"/>
               </w:rPr>
-              <w:t xml:space="preserve"> </w:t>
+              <w:t>cotas con el mismo</w:t>
             </w:r>
             <w:r>
               <w:rPr>
                 <w:b/>
                 <w:lang w:val="es-CO"/>
               </w:rPr>
-              <w:t>Ma</w:t>
+              <w:t xml:space="preserve"> nombre</w:t>
             </w:r>
             <w:r>
               <w:rPr>
                 <w:b/>
                 <w:lang w:val="es-CO"/>
               </w:rPr>
-              <w:t>s</w:t>
-            </w:r>
-            <w:r>
-              <w:rPr>
-                <w:b/>
-                <w:lang w:val="es-CO"/>
-              </w:rPr>
-              <w:t>cotas con el mismo</w:t>
-            </w:r>
-            <w:r>
-              <w:rPr>
-                <w:b/>
-                <w:lang w:val="es-CO"/>
-              </w:rPr>
-              <w:t xml:space="preserve"> nombre</w:t>
-            </w:r>
+              <w:t xml:space="preserve"> o ID</w:t>
+            </w:r>
+            <w:bookmarkStart w:id="0" w:name="_GoBack"/>
+            <w:bookmarkEnd w:id="0"/>
             <w:r>
               <w:rPr>
                 <w:b/>
@@ -8593,8 +9108,6 @@
               </w:rPr>
               <w:t>No podrán haber mascotas con el mismo nombre ni ID registradas bajo una persona</w:t>
             </w:r>
-            <w:bookmarkStart w:id="0" w:name="_GoBack"/>
-            <w:bookmarkEnd w:id="0"/>
           </w:p>
         </w:tc>
       </w:tr>
@@ -9843,6 +10356,7 @@
   <w:style w:type="character" w:default="1" w:styleId="Fuentedeprrafopredeter">
     <w:name w:val="Default Paragraph Font"/>
     <w:uiPriority w:val="1"/>
+    <w:semiHidden/>
     <w:unhideWhenUsed/>
   </w:style>
   <w:style w:type="table" w:default="1" w:styleId="Tablanormal">

</xml_diff>